<commit_message>
Fixed team information typo
Fixed team information typo
</commit_message>
<xml_diff>
--- a/WordVersion/ChangeLog.docx
+++ b/WordVersion/ChangeLog.docx
@@ -10,8 +10,6 @@
           <w:szCs w:val="52"/>
         </w:rPr>
       </w:pPr>
-      <w:bookmarkStart w:id="0" w:name="_GoBack"/>
-      <w:bookmarkEnd w:id="0"/>
       <w:r>
         <w:rPr>
           <w:sz w:val="52"/>
@@ -1089,7 +1087,7 @@
             <w:noProof/>
             <w:webHidden/>
           </w:rPr>
-          <w:t>32</w:t>
+          <w:t>33</w:t>
         </w:r>
         <w:r>
           <w:rPr>
@@ -4426,20 +4424,21 @@
         <w:contextualSpacing w:val="0"/>
         <w:jc w:val="both"/>
       </w:pPr>
-      <w:bookmarkStart w:id="1" w:name="_dc78675sp1zq" w:colFirst="0" w:colLast="0"/>
-      <w:bookmarkStart w:id="2" w:name="_8g2gsbz5k319" w:colFirst="0" w:colLast="0"/>
+      <w:bookmarkStart w:id="0" w:name="_dc78675sp1zq" w:colFirst="0" w:colLast="0"/>
+      <w:bookmarkStart w:id="1" w:name="_8g2gsbz5k319" w:colFirst="0" w:colLast="0"/>
+      <w:bookmarkEnd w:id="0"/>
       <w:bookmarkEnd w:id="1"/>
+      <w:r>
+        <w:t>1. PROJECT CHRONOS</w:t>
+      </w:r>
+    </w:p>
+    <w:p/>
+    <w:p>
+      <w:r>
+        <w:t>The team spent three sprints, each consisting of two weeks, completing tasks for this project. Meetings were held every Tuesday afternoon.</w:t>
+      </w:r>
+      <w:bookmarkStart w:id="2" w:name="_GoBack"/>
       <w:bookmarkEnd w:id="2"/>
-      <w:r>
-        <w:lastRenderedPageBreak/>
-        <w:t>1. PROJECT CHRONOS</w:t>
-      </w:r>
-    </w:p>
-    <w:p/>
-    <w:p>
-      <w:r>
-        <w:t>The team spent three sprints, each consisting of two weeks, completing tasks for this project. Meetings were held every Tuesday afternoon.</w:t>
-      </w:r>
     </w:p>
     <w:p/>
     <w:p/>
@@ -4609,27 +4608,14 @@
       <w:r>
         <w:t xml:space="preserve">Table </w:t>
       </w:r>
-      <w:r>
-        <w:fldChar w:fldCharType="begin"/>
-      </w:r>
-      <w:r>
-        <w:instrText xml:space="preserve"> SEQ Table \* ARABIC </w:instrText>
-      </w:r>
-      <w:r>
-        <w:fldChar w:fldCharType="separate"/>
-      </w:r>
-      <w:r>
-        <w:rPr>
-          <w:noProof/>
-        </w:rPr>
-        <w:t>1</w:t>
-      </w:r>
-      <w:r>
-        <w:rPr>
-          <w:noProof/>
-        </w:rPr>
-        <w:fldChar w:fldCharType="end"/>
-      </w:r>
+      <w:fldSimple w:instr=" SEQ Table \* ARABIC ">
+        <w:r>
+          <w:rPr>
+            <w:noProof/>
+          </w:rPr>
+          <w:t>1</w:t>
+        </w:r>
+      </w:fldSimple>
       <w:r>
         <w:t xml:space="preserve"> Project </w:t>
       </w:r>
@@ -5473,7 +5459,6 @@
               <w:jc w:val="center"/>
             </w:pPr>
             <w:r>
-              <w:lastRenderedPageBreak/>
               <w:t>Sprint 1</w:t>
             </w:r>
           </w:p>
@@ -6781,7 +6766,6 @@
               <w:jc w:val="center"/>
             </w:pPr>
             <w:r>
-              <w:lastRenderedPageBreak/>
               <w:t>Sprint 2</w:t>
             </w:r>
           </w:p>
@@ -8078,27 +8062,14 @@
       <w:r>
         <w:t xml:space="preserve">Table </w:t>
       </w:r>
-      <w:r>
-        <w:fldChar w:fldCharType="begin"/>
-      </w:r>
-      <w:r>
-        <w:instrText xml:space="preserve"> SEQ Table \* ARABIC </w:instrText>
-      </w:r>
-      <w:r>
-        <w:fldChar w:fldCharType="separate"/>
-      </w:r>
-      <w:r>
-        <w:rPr>
-          <w:noProof/>
-        </w:rPr>
-        <w:t>2</w:t>
-      </w:r>
-      <w:r>
-        <w:rPr>
-          <w:noProof/>
-        </w:rPr>
-        <w:fldChar w:fldCharType="end"/>
-      </w:r>
+      <w:fldSimple w:instr=" SEQ Table \* ARABIC ">
+        <w:r>
+          <w:rPr>
+            <w:noProof/>
+          </w:rPr>
+          <w:t>2</w:t>
+        </w:r>
+      </w:fldSimple>
       <w:r>
         <w:t xml:space="preserve">: </w:t>
       </w:r>
@@ -8125,7 +8096,6 @@
         <w:rPr>
           <w:b/>
         </w:rPr>
-        <w:lastRenderedPageBreak/>
         <w:t xml:space="preserve">Issue #35 - [Fix] </w:t>
       </w:r>
       <w:r>
@@ -8273,30 +8243,14 @@
       <w:r>
         <w:t xml:space="preserve">Figure </w:t>
       </w:r>
-      <w:r>
-        <w:fldChar w:fldCharType="begin"/>
-      </w:r>
-      <w:r>
-        <w:instrText xml:space="preserve"> SEQ Figure \</w:instrText>
-      </w:r>
-      <w:r>
-        <w:instrText xml:space="preserve">* ARABIC </w:instrText>
-      </w:r>
-      <w:r>
-        <w:fldChar w:fldCharType="separate"/>
-      </w:r>
-      <w:r>
-        <w:rPr>
-          <w:noProof/>
-        </w:rPr>
-        <w:t>1</w:t>
-      </w:r>
-      <w:r>
-        <w:rPr>
-          <w:noProof/>
-        </w:rPr>
-        <w:fldChar w:fldCharType="end"/>
-      </w:r>
+      <w:fldSimple w:instr=" SEQ Figure \* ARABIC ">
+        <w:r>
+          <w:rPr>
+            <w:noProof/>
+          </w:rPr>
+          <w:t>1</w:t>
+        </w:r>
+      </w:fldSimple>
       <w:r>
         <w:t>: Old Use Case View</w:t>
       </w:r>
@@ -8425,27 +8379,14 @@
       <w:r>
         <w:t xml:space="preserve">Figure </w:t>
       </w:r>
-      <w:r>
-        <w:fldChar w:fldCharType="begin"/>
-      </w:r>
-      <w:r>
-        <w:instrText xml:space="preserve"> SEQ Figure \* ARABIC </w:instrText>
-      </w:r>
-      <w:r>
-        <w:fldChar w:fldCharType="separate"/>
-      </w:r>
-      <w:r>
-        <w:rPr>
-          <w:noProof/>
-        </w:rPr>
-        <w:t>2</w:t>
-      </w:r>
-      <w:r>
-        <w:rPr>
-          <w:noProof/>
-        </w:rPr>
-        <w:fldChar w:fldCharType="end"/>
-      </w:r>
+      <w:fldSimple w:instr=" SEQ Figure \* ARABIC ">
+        <w:r>
+          <w:rPr>
+            <w:noProof/>
+          </w:rPr>
+          <w:t>2</w:t>
+        </w:r>
+      </w:fldSimple>
       <w:r>
         <w:t>: Request Reservation SSD</w:t>
       </w:r>
@@ -8485,7 +8426,6 @@
           <w:noProof/>
           <w:lang w:eastAsia="zh-CN"/>
         </w:rPr>
-        <w:lastRenderedPageBreak/>
         <w:drawing>
           <wp:inline distT="114300" distB="114300" distL="114300" distR="114300" wp14:anchorId="7A652872" wp14:editId="15CDA09E">
             <wp:extent cx="3076575" cy="2860815"/>
@@ -8532,27 +8472,14 @@
       <w:r>
         <w:t xml:space="preserve">Figure </w:t>
       </w:r>
-      <w:r>
-        <w:fldChar w:fldCharType="begin"/>
-      </w:r>
-      <w:r>
-        <w:instrText xml:space="preserve"> SEQ Figure \* ARABIC </w:instrText>
-      </w:r>
-      <w:r>
-        <w:fldChar w:fldCharType="separate"/>
-      </w:r>
-      <w:r>
-        <w:rPr>
-          <w:noProof/>
-        </w:rPr>
-        <w:t>3</w:t>
-      </w:r>
-      <w:r>
-        <w:rPr>
-          <w:noProof/>
-        </w:rPr>
-        <w:fldChar w:fldCharType="end"/>
-      </w:r>
+      <w:fldSimple w:instr=" SEQ Figure \* ARABIC ">
+        <w:r>
+          <w:rPr>
+            <w:noProof/>
+          </w:rPr>
+          <w:t>3</w:t>
+        </w:r>
+      </w:fldSimple>
       <w:r>
         <w:t>: Modify Reservation SSD</w:t>
       </w:r>
@@ -8643,27 +8570,14 @@
       <w:r>
         <w:t xml:space="preserve">Figure </w:t>
       </w:r>
-      <w:r>
-        <w:fldChar w:fldCharType="begin"/>
-      </w:r>
-      <w:r>
-        <w:instrText xml:space="preserve"> SEQ Figure \* ARABIC </w:instrText>
-      </w:r>
-      <w:r>
-        <w:fldChar w:fldCharType="separate"/>
-      </w:r>
-      <w:r>
-        <w:rPr>
-          <w:noProof/>
-        </w:rPr>
-        <w:t>4</w:t>
-      </w:r>
-      <w:r>
-        <w:rPr>
-          <w:noProof/>
-        </w:rPr>
-        <w:fldChar w:fldCharType="end"/>
-      </w:r>
+      <w:fldSimple w:instr=" SEQ Figure \* ARABIC ">
+        <w:r>
+          <w:rPr>
+            <w:noProof/>
+          </w:rPr>
+          <w:t>4</w:t>
+        </w:r>
+      </w:fldSimple>
       <w:r>
         <w:t>: View Reservation SSD</w:t>
       </w:r>
@@ -8681,7 +8595,6 @@
           <w:noProof/>
           <w:lang w:eastAsia="zh-CN"/>
         </w:rPr>
-        <w:lastRenderedPageBreak/>
         <w:drawing>
           <wp:inline distT="0" distB="0" distL="0" distR="0" wp14:anchorId="69F9A271" wp14:editId="28D9C9A1">
             <wp:extent cx="2775748" cy="2034540"/>
@@ -8728,27 +8641,14 @@
       <w:r>
         <w:t xml:space="preserve">Figure </w:t>
       </w:r>
-      <w:r>
-        <w:fldChar w:fldCharType="begin"/>
-      </w:r>
-      <w:r>
-        <w:instrText xml:space="preserve"> SEQ Figure \* ARABIC </w:instrText>
-      </w:r>
-      <w:r>
-        <w:fldChar w:fldCharType="separate"/>
-      </w:r>
-      <w:r>
-        <w:rPr>
-          <w:noProof/>
-        </w:rPr>
-        <w:t>5</w:t>
-      </w:r>
-      <w:r>
-        <w:rPr>
-          <w:noProof/>
-        </w:rPr>
-        <w:fldChar w:fldCharType="end"/>
-      </w:r>
+      <w:fldSimple w:instr=" SEQ Figure \* ARABIC ">
+        <w:r>
+          <w:rPr>
+            <w:noProof/>
+          </w:rPr>
+          <w:t>5</w:t>
+        </w:r>
+      </w:fldSimple>
       <w:r>
         <w:t>: Cancel Reservation SSD</w:t>
       </w:r>
@@ -8919,7 +8819,6 @@
         <w:rPr>
           <w:b/>
         </w:rPr>
-        <w:lastRenderedPageBreak/>
         <w:t xml:space="preserve">Issue #37 &amp; #19 - [Feature] </w:t>
       </w:r>
       <w:r>
@@ -9053,7 +8952,6 @@
           <w:noProof/>
           <w:lang w:eastAsia="zh-CN"/>
         </w:rPr>
-        <w:lastRenderedPageBreak/>
         <w:drawing>
           <wp:inline distT="114300" distB="114300" distL="114300" distR="114300" wp14:anchorId="4618F3A3" wp14:editId="46479F5D">
             <wp:extent cx="5731200" cy="3225800"/>
@@ -9100,27 +8998,14 @@
       <w:r>
         <w:t xml:space="preserve">Figure </w:t>
       </w:r>
-      <w:r>
-        <w:fldChar w:fldCharType="begin"/>
-      </w:r>
-      <w:r>
-        <w:instrText xml:space="preserve"> SEQ Figure \* ARABIC </w:instrText>
-      </w:r>
-      <w:r>
-        <w:fldChar w:fldCharType="separate"/>
-      </w:r>
-      <w:r>
-        <w:rPr>
-          <w:noProof/>
-        </w:rPr>
-        <w:t>6</w:t>
-      </w:r>
-      <w:r>
-        <w:rPr>
-          <w:noProof/>
-        </w:rPr>
-        <w:fldChar w:fldCharType="end"/>
-      </w:r>
+      <w:fldSimple w:instr=" SEQ Figure \* ARABIC ">
+        <w:r>
+          <w:rPr>
+            <w:noProof/>
+          </w:rPr>
+          <w:t>6</w:t>
+        </w:r>
+      </w:fldSimple>
       <w:r>
         <w:t>: Domain Model</w:t>
       </w:r>
@@ -9207,7 +9092,6 @@
       <w:bookmarkStart w:id="22" w:name="_ncotvpcv7kq8" w:colFirst="0" w:colLast="0"/>
       <w:bookmarkEnd w:id="22"/>
       <w:r>
-        <w:lastRenderedPageBreak/>
         <w:t xml:space="preserve">Show Request Form (2.3.2.1) </w:t>
       </w:r>
     </w:p>
@@ -9308,27 +9192,14 @@
       <w:r>
         <w:t xml:space="preserve">Figure </w:t>
       </w:r>
-      <w:r>
-        <w:fldChar w:fldCharType="begin"/>
-      </w:r>
-      <w:r>
-        <w:instrText xml:space="preserve"> SEQ Figure \* ARABIC </w:instrText>
-      </w:r>
-      <w:r>
-        <w:fldChar w:fldCharType="separate"/>
-      </w:r>
-      <w:r>
-        <w:rPr>
-          <w:noProof/>
-        </w:rPr>
-        <w:t>7</w:t>
-      </w:r>
-      <w:r>
-        <w:rPr>
-          <w:noProof/>
-        </w:rPr>
-        <w:fldChar w:fldCharType="end"/>
-      </w:r>
+      <w:fldSimple w:instr=" SEQ Figure \* ARABIC ">
+        <w:r>
+          <w:rPr>
+            <w:noProof/>
+          </w:rPr>
+          <w:t>7</w:t>
+        </w:r>
+      </w:fldSimple>
       <w:r>
         <w:t xml:space="preserve">: </w:t>
       </w:r>
@@ -9445,27 +9316,14 @@
       <w:r>
         <w:t xml:space="preserve">Figure </w:t>
       </w:r>
-      <w:r>
-        <w:fldChar w:fldCharType="begin"/>
-      </w:r>
-      <w:r>
-        <w:instrText xml:space="preserve"> SEQ Figure \* ARABIC </w:instrText>
-      </w:r>
-      <w:r>
-        <w:fldChar w:fldCharType="separate"/>
-      </w:r>
-      <w:r>
-        <w:rPr>
-          <w:noProof/>
-        </w:rPr>
-        <w:t>8</w:t>
-      </w:r>
-      <w:r>
-        <w:rPr>
-          <w:noProof/>
-        </w:rPr>
-        <w:fldChar w:fldCharType="end"/>
-      </w:r>
+      <w:fldSimple w:instr=" SEQ Figure \* ARABIC ">
+        <w:r>
+          <w:rPr>
+            <w:noProof/>
+          </w:rPr>
+          <w:t>8</w:t>
+        </w:r>
+      </w:fldSimple>
       <w:r>
         <w:t>: Show Modify Form Interaction Diagram</w:t>
       </w:r>
@@ -9635,27 +9493,14 @@
       <w:r>
         <w:t xml:space="preserve">Figure </w:t>
       </w:r>
-      <w:r>
-        <w:fldChar w:fldCharType="begin"/>
-      </w:r>
-      <w:r>
-        <w:instrText xml:space="preserve"> SEQ Figure \* ARABIC </w:instrText>
-      </w:r>
-      <w:r>
-        <w:fldChar w:fldCharType="separate"/>
-      </w:r>
-      <w:r>
-        <w:rPr>
-          <w:noProof/>
-        </w:rPr>
-        <w:t>9</w:t>
-      </w:r>
-      <w:r>
-        <w:rPr>
-          <w:noProof/>
-        </w:rPr>
-        <w:fldChar w:fldCharType="end"/>
-      </w:r>
+      <w:fldSimple w:instr=" SEQ Figure \* ARABIC ">
+        <w:r>
+          <w:rPr>
+            <w:noProof/>
+          </w:rPr>
+          <w:t>9</w:t>
+        </w:r>
+      </w:fldSimple>
       <w:r>
         <w:t>: Modify Reservation Interaction Diagram</w:t>
       </w:r>
@@ -9745,7 +9590,6 @@
           <w:noProof/>
           <w:lang w:eastAsia="zh-CN"/>
         </w:rPr>
-        <w:lastRenderedPageBreak/>
         <w:drawing>
           <wp:inline distT="114300" distB="114300" distL="114300" distR="114300" wp14:anchorId="32CA2FCB" wp14:editId="11984688">
             <wp:extent cx="5181600" cy="2476500"/>
@@ -9792,27 +9636,14 @@
       <w:r>
         <w:t xml:space="preserve">Figure </w:t>
       </w:r>
-      <w:r>
-        <w:fldChar w:fldCharType="begin"/>
-      </w:r>
-      <w:r>
-        <w:instrText xml:space="preserve"> SEQ Figure \* ARABIC </w:instrText>
-      </w:r>
-      <w:r>
-        <w:fldChar w:fldCharType="separate"/>
-      </w:r>
-      <w:r>
-        <w:rPr>
-          <w:noProof/>
-        </w:rPr>
-        <w:t>10</w:t>
-      </w:r>
-      <w:r>
-        <w:rPr>
-          <w:noProof/>
-        </w:rPr>
-        <w:fldChar w:fldCharType="end"/>
-      </w:r>
+      <w:fldSimple w:instr=" SEQ Figure \* ARABIC ">
+        <w:r>
+          <w:rPr>
+            <w:noProof/>
+          </w:rPr>
+          <w:t>10</w:t>
+        </w:r>
+      </w:fldSimple>
       <w:r>
         <w:t>: View Reservation Interaction Diagram</w:t>
       </w:r>
@@ -9943,27 +9774,14 @@
       <w:r>
         <w:t xml:space="preserve">Figure </w:t>
       </w:r>
-      <w:r>
-        <w:fldChar w:fldCharType="begin"/>
-      </w:r>
-      <w:r>
-        <w:instrText xml:space="preserve"> SEQ Figure \* ARABIC </w:instrText>
-      </w:r>
-      <w:r>
-        <w:fldChar w:fldCharType="separate"/>
-      </w:r>
-      <w:r>
-        <w:rPr>
-          <w:noProof/>
-        </w:rPr>
-        <w:t>11</w:t>
-      </w:r>
-      <w:r>
-        <w:rPr>
-          <w:noProof/>
-        </w:rPr>
-        <w:fldChar w:fldCharType="end"/>
-      </w:r>
+      <w:fldSimple w:instr=" SEQ Figure \* ARABIC ">
+        <w:r>
+          <w:rPr>
+            <w:noProof/>
+          </w:rPr>
+          <w:t>11</w:t>
+        </w:r>
+      </w:fldSimple>
       <w:r>
         <w:t>: View Reservation List Interaction Diagram</w:t>
       </w:r>
@@ -10046,7 +9864,6 @@
           <w:noProof/>
           <w:lang w:eastAsia="zh-CN"/>
         </w:rPr>
-        <w:lastRenderedPageBreak/>
         <w:drawing>
           <wp:inline distT="114300" distB="114300" distL="114300" distR="114300" wp14:anchorId="2426A5AA" wp14:editId="79AE3B3A">
             <wp:extent cx="5731200" cy="3200400"/>
@@ -10093,27 +9910,14 @@
       <w:r>
         <w:t xml:space="preserve">Figure </w:t>
       </w:r>
-      <w:r>
-        <w:fldChar w:fldCharType="begin"/>
-      </w:r>
-      <w:r>
-        <w:instrText xml:space="preserve"> SEQ Figure \* ARABIC </w:instrText>
-      </w:r>
-      <w:r>
-        <w:fldChar w:fldCharType="separate"/>
-      </w:r>
-      <w:r>
-        <w:rPr>
-          <w:noProof/>
-        </w:rPr>
-        <w:t>12</w:t>
-      </w:r>
-      <w:r>
-        <w:rPr>
-          <w:noProof/>
-        </w:rPr>
-        <w:fldChar w:fldCharType="end"/>
-      </w:r>
+      <w:fldSimple w:instr=" SEQ Figure \* ARABIC ">
+        <w:r>
+          <w:rPr>
+            <w:noProof/>
+          </w:rPr>
+          <w:t>12</w:t>
+        </w:r>
+      </w:fldSimple>
       <w:r>
         <w:t>: Cancel Reservation Interaction Diagram</w:t>
       </w:r>
@@ -10230,27 +10034,14 @@
       <w:r>
         <w:t xml:space="preserve">Figure </w:t>
       </w:r>
-      <w:r>
-        <w:fldChar w:fldCharType="begin"/>
-      </w:r>
-      <w:r>
-        <w:instrText xml:space="preserve"> SEQ Figure \* ARABIC </w:instrText>
-      </w:r>
-      <w:r>
-        <w:fldChar w:fldCharType="separate"/>
-      </w:r>
-      <w:r>
-        <w:rPr>
-          <w:noProof/>
-        </w:rPr>
-        <w:t>13</w:t>
-      </w:r>
-      <w:r>
-        <w:rPr>
-          <w:noProof/>
-        </w:rPr>
-        <w:fldChar w:fldCharType="end"/>
-      </w:r>
+      <w:fldSimple w:instr=" SEQ Figure \* ARABIC ">
+        <w:r>
+          <w:rPr>
+            <w:noProof/>
+          </w:rPr>
+          <w:t>13</w:t>
+        </w:r>
+      </w:fldSimple>
       <w:r>
         <w:t>: Find Active Reservation Interaction Diagram</w:t>
       </w:r>
@@ -10287,7 +10078,6 @@
         <w:contextualSpacing/>
       </w:pPr>
       <w:r>
-        <w:lastRenderedPageBreak/>
         <w:t>parameter “id” for get(...),</w:t>
       </w:r>
     </w:p>
@@ -10391,27 +10181,14 @@
       <w:r>
         <w:t xml:space="preserve">Figure </w:t>
       </w:r>
-      <w:r>
-        <w:fldChar w:fldCharType="begin"/>
-      </w:r>
-      <w:r>
-        <w:instrText xml:space="preserve"> SEQ Figure \* ARABIC </w:instrText>
-      </w:r>
-      <w:r>
-        <w:fldChar w:fldCharType="separate"/>
-      </w:r>
-      <w:r>
-        <w:rPr>
-          <w:noProof/>
-        </w:rPr>
-        <w:t>14</w:t>
-      </w:r>
-      <w:r>
-        <w:rPr>
-          <w:noProof/>
-        </w:rPr>
-        <w:fldChar w:fldCharType="end"/>
-      </w:r>
+      <w:fldSimple w:instr=" SEQ Figure \* ARABIC ">
+        <w:r>
+          <w:rPr>
+            <w:noProof/>
+          </w:rPr>
+          <w:t>14</w:t>
+        </w:r>
+      </w:fldSimple>
       <w:r>
         <w:t>: Find Reservation Interaction Diagram</w:t>
       </w:r>
@@ -10569,27 +10346,14 @@
       <w:r>
         <w:t xml:space="preserve">Figure </w:t>
       </w:r>
-      <w:r>
-        <w:fldChar w:fldCharType="begin"/>
-      </w:r>
-      <w:r>
-        <w:instrText xml:space="preserve"> SEQ Figure \* ARABIC </w:instrText>
-      </w:r>
-      <w:r>
-        <w:fldChar w:fldCharType="separate"/>
-      </w:r>
-      <w:r>
-        <w:rPr>
-          <w:noProof/>
-        </w:rPr>
-        <w:t>15</w:t>
-      </w:r>
-      <w:r>
-        <w:rPr>
-          <w:noProof/>
-        </w:rPr>
-        <w:fldChar w:fldCharType="end"/>
-      </w:r>
+      <w:fldSimple w:instr=" SEQ Figure \* ARABIC ">
+        <w:r>
+          <w:rPr>
+            <w:noProof/>
+          </w:rPr>
+          <w:t>15</w:t>
+        </w:r>
+      </w:fldSimple>
       <w:r>
         <w:t>: Find Reservations for Time Slot Interaction Diagram</w:t>
       </w:r>
@@ -10610,7 +10374,6 @@
       <w:bookmarkStart w:id="44" w:name="_qd59j1seasz" w:colFirst="0" w:colLast="0"/>
       <w:bookmarkEnd w:id="44"/>
       <w:r>
-        <w:lastRenderedPageBreak/>
         <w:t>Find User Reservations (2.3.7.4)</w:t>
       </w:r>
     </w:p>
@@ -10742,27 +10505,14 @@
       <w:r>
         <w:t xml:space="preserve">Figure </w:t>
       </w:r>
-      <w:r>
-        <w:fldChar w:fldCharType="begin"/>
-      </w:r>
-      <w:r>
-        <w:instrText xml:space="preserve"> SEQ Figure \* ARABIC </w:instrText>
-      </w:r>
-      <w:r>
-        <w:fldChar w:fldCharType="separate"/>
-      </w:r>
-      <w:r>
-        <w:rPr>
-          <w:noProof/>
-        </w:rPr>
-        <w:t>16</w:t>
-      </w:r>
-      <w:r>
-        <w:rPr>
-          <w:noProof/>
-        </w:rPr>
-        <w:fldChar w:fldCharType="end"/>
-      </w:r>
+      <w:fldSimple w:instr=" SEQ Figure \* ARABIC ">
+        <w:r>
+          <w:rPr>
+            <w:noProof/>
+          </w:rPr>
+          <w:t>16</w:t>
+        </w:r>
+      </w:fldSimple>
       <w:r>
         <w:t>: Find User Reservations Interaction Diagram</w:t>
       </w:r>
@@ -10939,7 +10689,6 @@
           <w:noProof/>
           <w:lang w:eastAsia="zh-CN"/>
         </w:rPr>
-        <w:lastRenderedPageBreak/>
         <w:drawing>
           <wp:inline distT="114300" distB="114300" distL="114300" distR="114300" wp14:anchorId="59EDA886" wp14:editId="0D6712C5">
             <wp:extent cx="5731200" cy="3086100"/>
@@ -10986,27 +10735,14 @@
       <w:r>
         <w:t xml:space="preserve">Figure </w:t>
       </w:r>
-      <w:r>
-        <w:fldChar w:fldCharType="begin"/>
-      </w:r>
-      <w:r>
-        <w:instrText xml:space="preserve"> SEQ Figure \* ARABIC </w:instrText>
-      </w:r>
-      <w:r>
-        <w:fldChar w:fldCharType="separate"/>
-      </w:r>
-      <w:r>
-        <w:rPr>
-          <w:noProof/>
-        </w:rPr>
-        <w:t>17</w:t>
-      </w:r>
-      <w:r>
-        <w:rPr>
-          <w:noProof/>
-        </w:rPr>
-        <w:fldChar w:fldCharType="end"/>
-      </w:r>
+      <w:fldSimple w:instr=" SEQ Figure \* ARABIC ">
+        <w:r>
+          <w:rPr>
+            <w:noProof/>
+          </w:rPr>
+          <w:t>17</w:t>
+        </w:r>
+      </w:fldSimple>
       <w:r>
         <w:t>: Commit Mapper Data Interaction Diagram</w:t>
       </w:r>
@@ -11320,7 +11056,6 @@
           </w:tcPr>
           <w:p>
             <w:r>
-              <w:lastRenderedPageBreak/>
               <w:t>The system will allow the user to view the status in all the rooms.</w:t>
             </w:r>
           </w:p>
@@ -11733,27 +11468,14 @@
       <w:r>
         <w:t xml:space="preserve">Table </w:t>
       </w:r>
-      <w:r>
-        <w:fldChar w:fldCharType="begin"/>
-      </w:r>
-      <w:r>
-        <w:instrText xml:space="preserve"> SEQ Table \* ARABIC </w:instrText>
-      </w:r>
-      <w:r>
-        <w:fldChar w:fldCharType="separate"/>
-      </w:r>
-      <w:r>
-        <w:rPr>
-          <w:noProof/>
-        </w:rPr>
-        <w:t>3</w:t>
-      </w:r>
-      <w:r>
-        <w:rPr>
-          <w:noProof/>
-        </w:rPr>
-        <w:fldChar w:fldCharType="end"/>
-      </w:r>
+      <w:fldSimple w:instr=" SEQ Table \* ARABIC ">
+        <w:r>
+          <w:rPr>
+            <w:noProof/>
+          </w:rPr>
+          <w:t>3</w:t>
+        </w:r>
+      </w:fldSimple>
       <w:r>
         <w:t>: Functional Requirements Table</w:t>
       </w:r>
@@ -11842,7 +11564,6 @@
           <w:noProof/>
           <w:lang w:eastAsia="zh-CN"/>
         </w:rPr>
-        <w:lastRenderedPageBreak/>
         <w:drawing>
           <wp:inline distT="114300" distB="114300" distL="114300" distR="114300" wp14:anchorId="76C93AA5" wp14:editId="20DBB24C">
             <wp:extent cx="5731200" cy="2755900"/>
@@ -11892,27 +11613,14 @@
       <w:r>
         <w:t xml:space="preserve">Figure </w:t>
       </w:r>
-      <w:r>
-        <w:fldChar w:fldCharType="begin"/>
-      </w:r>
-      <w:r>
-        <w:instrText xml:space="preserve"> SEQ Figure \* ARABIC </w:instrText>
-      </w:r>
-      <w:r>
-        <w:fldChar w:fldCharType="separate"/>
-      </w:r>
-      <w:r>
-        <w:rPr>
-          <w:noProof/>
-        </w:rPr>
-        <w:t>18</w:t>
-      </w:r>
-      <w:r>
-        <w:rPr>
-          <w:noProof/>
-        </w:rPr>
-        <w:fldChar w:fldCharType="end"/>
-      </w:r>
+      <w:fldSimple w:instr=" SEQ Figure \* ARABIC ">
+        <w:r>
+          <w:rPr>
+            <w:noProof/>
+          </w:rPr>
+          <w:t>18</w:t>
+        </w:r>
+      </w:fldSimple>
       <w:r>
         <w:t>: Main Class Diagram</w:t>
       </w:r>
@@ -11987,27 +11695,14 @@
       <w:r>
         <w:t xml:space="preserve">Figure </w:t>
       </w:r>
-      <w:r>
-        <w:fldChar w:fldCharType="begin"/>
-      </w:r>
-      <w:r>
-        <w:instrText xml:space="preserve"> SEQ Figure \* ARABIC </w:instrText>
-      </w:r>
-      <w:r>
-        <w:fldChar w:fldCharType="separate"/>
-      </w:r>
-      <w:r>
-        <w:rPr>
-          <w:noProof/>
-        </w:rPr>
-        <w:t>19</w:t>
-      </w:r>
-      <w:r>
-        <w:rPr>
-          <w:noProof/>
-        </w:rPr>
-        <w:fldChar w:fldCharType="end"/>
-      </w:r>
+      <w:fldSimple w:instr=" SEQ Figure \* ARABIC ">
+        <w:r>
+          <w:rPr>
+            <w:noProof/>
+          </w:rPr>
+          <w:t>19</w:t>
+        </w:r>
+      </w:fldSimple>
       <w:r>
         <w:t>: Data Package Diagram</w:t>
       </w:r>
@@ -12074,11 +11769,7 @@
         <w:spacing w:line="360" w:lineRule="auto"/>
       </w:pPr>
       <w:r>
-        <w:t xml:space="preserve">This new functionality follows requirement number 3: making a limited list of equipment available at any given point in time. So even if the room is available for this timeslot, if the </w:t>
-      </w:r>
-      <w:r>
-        <w:lastRenderedPageBreak/>
-        <w:t>equipment is not available, then the user is put on the waiting list until that equipment becomes available. If the room is already reserved, no change occurs.</w:t>
+        <w:t>This new functionality follows requirement number 3: making a limited list of equipment available at any given point in time. So even if the room is available for this timeslot, if the equipment is not available, then the user is put on the waiting list until that equipment becomes available. If the room is already reserved, no change occurs.</w:t>
       </w:r>
     </w:p>
     <w:p>
@@ -12245,7 +11936,6 @@
         <w:rPr>
           <w:b/>
         </w:rPr>
-        <w:lastRenderedPageBreak/>
         <w:t xml:space="preserve">Issue #53 - [Improvement] </w:t>
       </w:r>
       <w:r>
@@ -12346,7 +12036,6 @@
           <w:noProof/>
           <w:lang w:eastAsia="zh-CN"/>
         </w:rPr>
-        <w:lastRenderedPageBreak/>
         <w:drawing>
           <wp:inline distT="114300" distB="114300" distL="114300" distR="114300" wp14:anchorId="1B28DE27" wp14:editId="09DF3E03">
             <wp:extent cx="6329363" cy="6611503"/>
@@ -12393,27 +12082,14 @@
       <w:r>
         <w:t xml:space="preserve">Figure </w:t>
       </w:r>
-      <w:r>
-        <w:fldChar w:fldCharType="begin"/>
-      </w:r>
-      <w:r>
-        <w:instrText xml:space="preserve"> SEQ Figure \* ARABIC </w:instrText>
-      </w:r>
-      <w:r>
-        <w:fldChar w:fldCharType="separate"/>
-      </w:r>
-      <w:r>
-        <w:rPr>
-          <w:noProof/>
-        </w:rPr>
-        <w:t>20</w:t>
-      </w:r>
-      <w:r>
-        <w:rPr>
-          <w:noProof/>
-        </w:rPr>
-        <w:fldChar w:fldCharType="end"/>
-      </w:r>
+      <w:fldSimple w:instr=" SEQ Figure \* ARABIC ">
+        <w:r>
+          <w:rPr>
+            <w:noProof/>
+          </w:rPr>
+          <w:t>20</w:t>
+        </w:r>
+      </w:fldSimple>
       <w:r>
         <w:t>: First Iteration Data Model</w:t>
       </w:r>
@@ -12450,7 +12126,6 @@
           <w:noProof/>
           <w:lang w:eastAsia="zh-CN"/>
         </w:rPr>
-        <w:lastRenderedPageBreak/>
         <w:drawing>
           <wp:inline distT="114300" distB="114300" distL="114300" distR="114300" wp14:anchorId="545AA346" wp14:editId="34369863">
             <wp:extent cx="5731200" cy="8064500"/>
@@ -12497,27 +12172,14 @@
       <w:r>
         <w:t xml:space="preserve">Figure </w:t>
       </w:r>
-      <w:r>
-        <w:fldChar w:fldCharType="begin"/>
-      </w:r>
-      <w:r>
-        <w:instrText xml:space="preserve"> SEQ Figure \* ARABIC </w:instrText>
-      </w:r>
-      <w:r>
-        <w:fldChar w:fldCharType="separate"/>
-      </w:r>
-      <w:r>
-        <w:rPr>
-          <w:noProof/>
-        </w:rPr>
-        <w:t>21</w:t>
-      </w:r>
-      <w:r>
-        <w:rPr>
-          <w:noProof/>
-        </w:rPr>
-        <w:fldChar w:fldCharType="end"/>
-      </w:r>
+      <w:fldSimple w:instr=" SEQ Figure \* ARABIC ">
+        <w:r>
+          <w:rPr>
+            <w:noProof/>
+          </w:rPr>
+          <w:t>21</w:t>
+        </w:r>
+      </w:fldSimple>
       <w:r>
         <w:t>: Second Iteration Data Model</w:t>
       </w:r>
@@ -12649,27 +12311,14 @@
       <w:r>
         <w:t xml:space="preserve">Figure </w:t>
       </w:r>
-      <w:r>
-        <w:fldChar w:fldCharType="begin"/>
-      </w:r>
-      <w:r>
-        <w:instrText xml:space="preserve"> SEQ Figure \* ARABIC </w:instrText>
-      </w:r>
-      <w:r>
-        <w:fldChar w:fldCharType="separate"/>
-      </w:r>
-      <w:r>
-        <w:rPr>
-          <w:noProof/>
-        </w:rPr>
-        <w:t>22</w:t>
-      </w:r>
-      <w:r>
-        <w:rPr>
-          <w:noProof/>
-        </w:rPr>
-        <w:fldChar w:fldCharType="end"/>
-      </w:r>
+      <w:fldSimple w:instr=" SEQ Figure \* ARABIC ">
+        <w:r>
+          <w:rPr>
+            <w:noProof/>
+          </w:rPr>
+          <w:t>22</w:t>
+        </w:r>
+      </w:fldSimple>
       <w:r>
         <w:t>: Show Request Form Interaction Diagram</w:t>
       </w:r>
@@ -12696,7 +12345,6 @@
           <w:noProof/>
           <w:lang w:eastAsia="zh-CN"/>
         </w:rPr>
-        <w:lastRenderedPageBreak/>
         <w:drawing>
           <wp:inline distT="114300" distB="114300" distL="114300" distR="114300" wp14:anchorId="36813652" wp14:editId="160DCAD9">
             <wp:extent cx="3914775" cy="2676525"/>
@@ -12743,27 +12391,14 @@
       <w:r>
         <w:t xml:space="preserve">Figure </w:t>
       </w:r>
-      <w:r>
-        <w:fldChar w:fldCharType="begin"/>
-      </w:r>
-      <w:r>
-        <w:instrText xml:space="preserve"> SEQ Figure \* ARABIC </w:instrText>
-      </w:r>
-      <w:r>
-        <w:fldChar w:fldCharType="separate"/>
-      </w:r>
-      <w:r>
-        <w:rPr>
-          <w:noProof/>
-        </w:rPr>
-        <w:t>23</w:t>
-      </w:r>
-      <w:r>
-        <w:rPr>
-          <w:noProof/>
-        </w:rPr>
-        <w:fldChar w:fldCharType="end"/>
-      </w:r>
+      <w:fldSimple w:instr=" SEQ Figure \* ARABIC ">
+        <w:r>
+          <w:rPr>
+            <w:noProof/>
+          </w:rPr>
+          <w:t>23</w:t>
+        </w:r>
+      </w:fldSimple>
       <w:r>
         <w:t>: Show Modify Form Interaction Diagram</w:t>
       </w:r>
@@ -12839,30 +12474,14 @@
       <w:r>
         <w:t xml:space="preserve">Figure </w:t>
       </w:r>
-      <w:r>
-        <w:fldChar w:fldCharType="begin"/>
-      </w:r>
-      <w:r>
-        <w:instrText xml:space="preserve"> </w:instrText>
-      </w:r>
-      <w:r>
-        <w:instrText xml:space="preserve">SEQ Figure \* ARABIC </w:instrText>
-      </w:r>
-      <w:r>
-        <w:fldChar w:fldCharType="separate"/>
-      </w:r>
-      <w:r>
-        <w:rPr>
-          <w:noProof/>
-        </w:rPr>
-        <w:t>24</w:t>
-      </w:r>
-      <w:r>
-        <w:rPr>
-          <w:noProof/>
-        </w:rPr>
-        <w:fldChar w:fldCharType="end"/>
-      </w:r>
+      <w:fldSimple w:instr=" SEQ Figure \* ARABIC ">
+        <w:r>
+          <w:rPr>
+            <w:noProof/>
+          </w:rPr>
+          <w:t>24</w:t>
+        </w:r>
+      </w:fldSimple>
       <w:r>
         <w:t>: Modify Reservation Interaction Diagram</w:t>
       </w:r>
@@ -12888,7 +12507,6 @@
           <w:noProof/>
           <w:lang w:eastAsia="zh-CN"/>
         </w:rPr>
-        <w:lastRenderedPageBreak/>
         <w:drawing>
           <wp:inline distT="114300" distB="114300" distL="114300" distR="114300" wp14:anchorId="3D1554AF" wp14:editId="765EA486">
             <wp:extent cx="5734050" cy="9672638"/>
@@ -12933,30 +12551,16 @@
       </w:pPr>
       <w:bookmarkStart w:id="64" w:name="_Toc478935950"/>
       <w:r>
-        <w:lastRenderedPageBreak/>
         <w:t xml:space="preserve">Figure </w:t>
       </w:r>
-      <w:r>
-        <w:fldChar w:fldCharType="begin"/>
-      </w:r>
-      <w:r>
-        <w:instrText xml:space="preserve"> SEQ Figure \* ARABIC </w:instrText>
-      </w:r>
-      <w:r>
-        <w:fldChar w:fldCharType="separate"/>
-      </w:r>
-      <w:r>
-        <w:rPr>
-          <w:noProof/>
-        </w:rPr>
-        <w:t>25</w:t>
-      </w:r>
-      <w:r>
-        <w:rPr>
-          <w:noProof/>
-        </w:rPr>
-        <w:fldChar w:fldCharType="end"/>
-      </w:r>
+      <w:fldSimple w:instr=" SEQ Figure \* ARABIC ">
+        <w:r>
+          <w:rPr>
+            <w:noProof/>
+          </w:rPr>
+          <w:t>25</w:t>
+        </w:r>
+      </w:fldSimple>
       <w:r>
         <w:t>: Cancel Reservation Interaction Diagram</w:t>
       </w:r>
@@ -13014,6 +12618,9 @@
       <w:pPr>
         <w:spacing w:line="360" w:lineRule="auto"/>
       </w:pPr>
+      <w:r>
+        <w:t xml:space="preserve">The acceptance tests were missing from the previous team submission. </w:t>
+      </w:r>
       <w:r>
         <w:t>The following table provides a detailed acceptance test report with both previous requirements and new requirements:</w:t>
       </w:r>
@@ -14159,7 +13766,6 @@
               <w:rPr>
                 <w:b/>
               </w:rPr>
-              <w:lastRenderedPageBreak/>
               <w:t>9. Calendar information</w:t>
             </w:r>
           </w:p>
@@ -14501,27 +14107,14 @@
       <w:r>
         <w:t xml:space="preserve">Table </w:t>
       </w:r>
-      <w:r>
-        <w:fldChar w:fldCharType="begin"/>
-      </w:r>
-      <w:r>
-        <w:instrText xml:space="preserve"> SEQ Table \* ARABIC </w:instrText>
-      </w:r>
-      <w:r>
-        <w:fldChar w:fldCharType="separate"/>
-      </w:r>
-      <w:r>
-        <w:rPr>
-          <w:noProof/>
-        </w:rPr>
-        <w:t>4</w:t>
-      </w:r>
-      <w:r>
-        <w:rPr>
-          <w:noProof/>
-        </w:rPr>
-        <w:fldChar w:fldCharType="end"/>
-      </w:r>
+      <w:fldSimple w:instr=" SEQ Table \* ARABIC ">
+        <w:r>
+          <w:rPr>
+            <w:noProof/>
+          </w:rPr>
+          <w:t>4</w:t>
+        </w:r>
+      </w:fldSimple>
       <w:r>
         <w:t>: Requirements Acceptance Test</w:t>
       </w:r>
@@ -15356,7 +14949,6 @@
               <w:rPr>
                 <w:b/>
               </w:rPr>
-              <w:lastRenderedPageBreak/>
               <w:t>4. Request reservation (max recurrence reached)</w:t>
             </w:r>
           </w:p>
@@ -16481,7 +16073,6 @@
               <w:rPr>
                 <w:b/>
               </w:rPr>
-              <w:lastRenderedPageBreak/>
               <w:t>8. Request Reservation (close browser)</w:t>
             </w:r>
           </w:p>
@@ -17061,27 +16652,14 @@
       <w:r>
         <w:t xml:space="preserve">Table </w:t>
       </w:r>
-      <w:r>
-        <w:fldChar w:fldCharType="begin"/>
-      </w:r>
-      <w:r>
-        <w:instrText xml:space="preserve"> SEQ Table \* ARABIC </w:instrText>
-      </w:r>
-      <w:r>
-        <w:fldChar w:fldCharType="separate"/>
-      </w:r>
-      <w:r>
-        <w:rPr>
-          <w:noProof/>
-        </w:rPr>
-        <w:t>5</w:t>
-      </w:r>
-      <w:r>
-        <w:rPr>
-          <w:noProof/>
-        </w:rPr>
-        <w:fldChar w:fldCharType="end"/>
-      </w:r>
+      <w:fldSimple w:instr=" SEQ Table \* ARABIC ">
+        <w:r>
+          <w:rPr>
+            <w:noProof/>
+          </w:rPr>
+          <w:t>5</w:t>
+        </w:r>
+      </w:fldSimple>
       <w:r>
         <w:t>: Alternative Flows Acceptance Test Report</w:t>
       </w:r>
@@ -17641,27 +17219,14 @@
       <w:r>
         <w:t xml:space="preserve">Table </w:t>
       </w:r>
-      <w:r>
-        <w:fldChar w:fldCharType="begin"/>
-      </w:r>
-      <w:r>
-        <w:instrText xml:space="preserve"> SEQ Table \* ARABIC </w:instrText>
-      </w:r>
-      <w:r>
-        <w:fldChar w:fldCharType="separate"/>
-      </w:r>
-      <w:r>
-        <w:rPr>
-          <w:noProof/>
-        </w:rPr>
-        <w:t>6</w:t>
-      </w:r>
-      <w:r>
-        <w:rPr>
-          <w:noProof/>
-        </w:rPr>
-        <w:fldChar w:fldCharType="end"/>
-      </w:r>
+      <w:fldSimple w:instr=" SEQ Table \* ARABIC ">
+        <w:r>
+          <w:rPr>
+            <w:noProof/>
+          </w:rPr>
+          <w:t>6</w:t>
+        </w:r>
+      </w:fldSimple>
       <w:r>
         <w:t>: Priority User Acceptance Test Report</w:t>
       </w:r>
@@ -17676,7 +17241,6 @@
         <w:rPr>
           <w:b/>
         </w:rPr>
-        <w:lastRenderedPageBreak/>
         <w:t xml:space="preserve"> </w:t>
       </w:r>
     </w:p>
@@ -17803,27 +17367,14 @@
       <w:r>
         <w:t xml:space="preserve">Figure </w:t>
       </w:r>
-      <w:r>
-        <w:fldChar w:fldCharType="begin"/>
-      </w:r>
-      <w:r>
-        <w:instrText xml:space="preserve"> SEQ Figure \* ARABIC </w:instrText>
-      </w:r>
-      <w:r>
-        <w:fldChar w:fldCharType="separate"/>
-      </w:r>
-      <w:r>
-        <w:rPr>
-          <w:noProof/>
-        </w:rPr>
-        <w:t>26</w:t>
-      </w:r>
-      <w:r>
-        <w:rPr>
-          <w:noProof/>
-        </w:rPr>
-        <w:fldChar w:fldCharType="end"/>
-      </w:r>
+      <w:fldSimple w:instr=" SEQ Figure \* ARABIC ">
+        <w:r>
+          <w:rPr>
+            <w:noProof/>
+          </w:rPr>
+          <w:t>26</w:t>
+        </w:r>
+      </w:fldSimple>
       <w:r>
         <w:t>: Class Diagram (Main)</w:t>
       </w:r>
@@ -17889,7 +17440,6 @@
           <w:noProof/>
           <w:lang w:eastAsia="zh-CN"/>
         </w:rPr>
-        <w:lastRenderedPageBreak/>
         <w:drawing>
           <wp:inline distT="114300" distB="114300" distL="114300" distR="114300" wp14:anchorId="11DCB407" wp14:editId="5AF335B3">
             <wp:extent cx="5731200" cy="5067300"/>
@@ -17936,27 +17486,14 @@
       <w:r>
         <w:t xml:space="preserve">Figure </w:t>
       </w:r>
-      <w:r>
-        <w:fldChar w:fldCharType="begin"/>
-      </w:r>
-      <w:r>
-        <w:instrText xml:space="preserve"> SEQ Figure \* ARABIC </w:instrText>
-      </w:r>
-      <w:r>
-        <w:fldChar w:fldCharType="separate"/>
-      </w:r>
-      <w:r>
-        <w:rPr>
-          <w:noProof/>
-        </w:rPr>
-        <w:t>27</w:t>
-      </w:r>
-      <w:r>
-        <w:rPr>
-          <w:noProof/>
-        </w:rPr>
-        <w:fldChar w:fldCharType="end"/>
-      </w:r>
+      <w:fldSimple w:instr=" SEQ Figure \* ARABIC ">
+        <w:r>
+          <w:rPr>
+            <w:noProof/>
+          </w:rPr>
+          <w:t>27</w:t>
+        </w:r>
+      </w:fldSimple>
       <w:r>
         <w:t>: Class Diagram (Data package)</w:t>
       </w:r>
@@ -18077,7 +17614,6 @@
         <w:spacing w:line="360" w:lineRule="auto"/>
       </w:pPr>
       <w:r>
-        <w:lastRenderedPageBreak/>
         <w:t xml:space="preserve">A unit of work was added for the User and reservation Domain and functionality. Both UoW classes have the functionality of keeping track of in-memory updates and sending these updates to the database in one call. The UoW classes implement arraylists to store and hold data. The data consists of any update, creation or manipulation towards the database. Once the database call has been, each UoW is to empty out the arraylists to keep track of all the future updates to be made. The </w:t>
       </w:r>
       <w:r>
@@ -18169,13 +17705,22 @@
     <w:p>
       <w:pPr>
         <w:widowControl w:val="0"/>
-        <w:spacing w:line="240" w:lineRule="auto"/>
+        <w:spacing w:line="360" w:lineRule="auto"/>
         <w:jc w:val="both"/>
       </w:pPr>
       <w:bookmarkStart w:id="81" w:name="_ysez3ux2jym9" w:colFirst="0" w:colLast="0"/>
       <w:bookmarkEnd w:id="81"/>
       <w:r>
-        <w:t xml:space="preserve">The testing report covers testing on the Table Data Gateway files of the application. Unit tests were made to ensure that there is a proper communication between the third party </w:t>
+        <w:t xml:space="preserve">The unit tests were missing from the previous team submission. </w:t>
+      </w:r>
+      <w:r>
+        <w:t xml:space="preserve">The testing report covers testing on the Table Data Gateway files of the application. Unit tests were made to ensure that there is a proper communication between the </w:t>
+      </w:r>
+      <w:r>
+        <w:t>third-party</w:t>
+      </w:r>
+      <w:r>
+        <w:t xml:space="preserve"> </w:t>
       </w:r>
       <w:r>
         <w:t>systems</w:t>
@@ -18532,27 +18077,14 @@
       <w:r>
         <w:t xml:space="preserve">Table </w:t>
       </w:r>
-      <w:r>
-        <w:fldChar w:fldCharType="begin"/>
-      </w:r>
-      <w:r>
-        <w:instrText xml:space="preserve"> SEQ Table \* ARABIC </w:instrText>
-      </w:r>
-      <w:r>
-        <w:fldChar w:fldCharType="separate"/>
-      </w:r>
-      <w:r>
-        <w:rPr>
-          <w:noProof/>
-        </w:rPr>
-        <w:t>7</w:t>
-      </w:r>
-      <w:r>
-        <w:rPr>
-          <w:noProof/>
-        </w:rPr>
-        <w:fldChar w:fldCharType="end"/>
-      </w:r>
+      <w:fldSimple w:instr=" SEQ Table \* ARABIC ">
+        <w:r>
+          <w:rPr>
+            <w:noProof/>
+          </w:rPr>
+          <w:t>7</w:t>
+        </w:r>
+      </w:fldSimple>
       <w:r>
         <w:t>: Unit Tests</w:t>
       </w:r>
@@ -19542,27 +19074,14 @@
       <w:r>
         <w:t xml:space="preserve">Table </w:t>
       </w:r>
-      <w:r>
-        <w:fldChar w:fldCharType="begin"/>
-      </w:r>
-      <w:r>
-        <w:instrText xml:space="preserve"> SEQ Table \* ARABIC </w:instrText>
-      </w:r>
-      <w:r>
-        <w:fldChar w:fldCharType="separate"/>
-      </w:r>
-      <w:r>
-        <w:rPr>
-          <w:noProof/>
-        </w:rPr>
-        <w:t>8</w:t>
-      </w:r>
-      <w:r>
-        <w:rPr>
-          <w:noProof/>
-        </w:rPr>
-        <w:fldChar w:fldCharType="end"/>
-      </w:r>
+      <w:fldSimple w:instr=" SEQ Table \* ARABIC ">
+        <w:r>
+          <w:rPr>
+            <w:noProof/>
+          </w:rPr>
+          <w:t>8</w:t>
+        </w:r>
+      </w:fldSimple>
       <w:r>
         <w:t>: RoomTDG Test Cases</w:t>
       </w:r>
@@ -19712,7 +19231,6 @@
               <w:rPr>
                 <w:shd w:val="clear" w:color="auto" w:fill="D9D9D9"/>
               </w:rPr>
-              <w:lastRenderedPageBreak/>
               <w:t xml:space="preserve"> </w:t>
             </w:r>
           </w:p>
@@ -20804,27 +20322,14 @@
       <w:r>
         <w:t xml:space="preserve">Table </w:t>
       </w:r>
-      <w:r>
-        <w:fldChar w:fldCharType="begin"/>
-      </w:r>
-      <w:r>
-        <w:instrText xml:space="preserve"> SEQ Table \* ARABIC </w:instrText>
-      </w:r>
-      <w:r>
-        <w:fldChar w:fldCharType="separate"/>
-      </w:r>
-      <w:r>
-        <w:rPr>
-          <w:noProof/>
-        </w:rPr>
-        <w:t>9</w:t>
-      </w:r>
-      <w:r>
-        <w:rPr>
-          <w:noProof/>
-        </w:rPr>
-        <w:fldChar w:fldCharType="end"/>
-      </w:r>
+      <w:fldSimple w:instr=" SEQ Table \* ARABIC ">
+        <w:r>
+          <w:rPr>
+            <w:noProof/>
+          </w:rPr>
+          <w:t>9</w:t>
+        </w:r>
+      </w:fldSimple>
       <w:r>
         <w:t>: ReservationSessionTDG Test Cases</w:t>
       </w:r>
@@ -20854,7 +20359,6 @@
         <w:jc w:val="both"/>
       </w:pPr>
       <w:r>
-        <w:lastRenderedPageBreak/>
         <w:t xml:space="preserve"> </w:t>
       </w:r>
     </w:p>
@@ -21528,27 +21032,14 @@
       <w:r>
         <w:t xml:space="preserve">Table </w:t>
       </w:r>
-      <w:r>
-        <w:fldChar w:fldCharType="begin"/>
-      </w:r>
-      <w:r>
-        <w:instrText xml:space="preserve"> SEQ Table \* ARABIC </w:instrText>
-      </w:r>
-      <w:r>
-        <w:fldChar w:fldCharType="separate"/>
-      </w:r>
-      <w:r>
-        <w:rPr>
-          <w:noProof/>
-        </w:rPr>
-        <w:t>10</w:t>
-      </w:r>
-      <w:r>
-        <w:rPr>
-          <w:noProof/>
-        </w:rPr>
-        <w:fldChar w:fldCharType="end"/>
-      </w:r>
+      <w:fldSimple w:instr=" SEQ Table \* ARABIC ">
+        <w:r>
+          <w:rPr>
+            <w:noProof/>
+          </w:rPr>
+          <w:t>10</w:t>
+        </w:r>
+      </w:fldSimple>
       <w:r>
         <w:t>: EquipmentTDG Test Cases</w:t>
       </w:r>
@@ -21847,6 +21338,12 @@
                 <w:rFonts w:ascii="Calibri" w:eastAsia="Calibri" w:hAnsi="Calibri" w:cs="Calibri"/>
               </w:rPr>
             </w:pPr>
+            <w:r>
+              <w:rPr>
+                <w:color w:val="00B050"/>
+              </w:rPr>
+              <w:t>Pass</w:t>
+            </w:r>
           </w:p>
         </w:tc>
       </w:tr>
@@ -22084,6 +21581,12 @@
                 <w:rFonts w:ascii="Calibri" w:eastAsia="Calibri" w:hAnsi="Calibri" w:cs="Calibri"/>
               </w:rPr>
             </w:pPr>
+            <w:r>
+              <w:rPr>
+                <w:color w:val="00B050"/>
+              </w:rPr>
+              <w:t>Pass</w:t>
+            </w:r>
           </w:p>
         </w:tc>
       </w:tr>
@@ -22100,27 +21603,14 @@
       <w:r>
         <w:t xml:space="preserve">Table </w:t>
       </w:r>
-      <w:r>
-        <w:fldChar w:fldCharType="begin"/>
-      </w:r>
-      <w:r>
-        <w:instrText xml:space="preserve"> SEQ Table \* ARABIC </w:instrText>
-      </w:r>
-      <w:r>
-        <w:fldChar w:fldCharType="separate"/>
-      </w:r>
-      <w:r>
-        <w:rPr>
-          <w:noProof/>
-        </w:rPr>
-        <w:t>11</w:t>
-      </w:r>
-      <w:r>
-        <w:rPr>
-          <w:noProof/>
-        </w:rPr>
-        <w:fldChar w:fldCharType="end"/>
-      </w:r>
+      <w:fldSimple w:instr=" SEQ Table \* ARABIC ">
+        <w:r>
+          <w:rPr>
+            <w:noProof/>
+          </w:rPr>
+          <w:t>11</w:t>
+        </w:r>
+      </w:fldSimple>
       <w:r>
         <w:t>: UserTDG Test Cases</w:t>
       </w:r>
@@ -22428,6 +21918,12 @@
                 <w:rFonts w:ascii="Calibri" w:eastAsia="Calibri" w:hAnsi="Calibri" w:cs="Calibri"/>
               </w:rPr>
             </w:pPr>
+            <w:r>
+              <w:rPr>
+                <w:color w:val="00B050"/>
+              </w:rPr>
+              <w:t>Pass</w:t>
+            </w:r>
           </w:p>
         </w:tc>
       </w:tr>
@@ -22487,6 +21983,12 @@
                 <w:rFonts w:ascii="Calibri" w:eastAsia="Calibri" w:hAnsi="Calibri" w:cs="Calibri"/>
               </w:rPr>
             </w:pPr>
+            <w:r>
+              <w:rPr>
+                <w:color w:val="00B050"/>
+              </w:rPr>
+              <w:t>Pass</w:t>
+            </w:r>
           </w:p>
         </w:tc>
       </w:tr>
@@ -22736,6 +22238,12 @@
                 <w:rFonts w:ascii="Calibri" w:eastAsia="Calibri" w:hAnsi="Calibri" w:cs="Calibri"/>
               </w:rPr>
             </w:pPr>
+            <w:r>
+              <w:rPr>
+                <w:color w:val="00B050"/>
+              </w:rPr>
+              <w:t>Pass</w:t>
+            </w:r>
           </w:p>
         </w:tc>
       </w:tr>
@@ -22884,7 +22392,6 @@
               <w:rPr>
                 <w:rFonts w:ascii="Calibri" w:eastAsia="Calibri" w:hAnsi="Calibri" w:cs="Calibri"/>
               </w:rPr>
-              <w:lastRenderedPageBreak/>
               <w:t xml:space="preserve">Input </w:t>
             </w:r>
           </w:p>
@@ -22987,6 +22494,12 @@
                 <w:rFonts w:ascii="Calibri" w:eastAsia="Calibri" w:hAnsi="Calibri" w:cs="Calibri"/>
               </w:rPr>
             </w:pPr>
+            <w:r>
+              <w:rPr>
+                <w:color w:val="00B050"/>
+              </w:rPr>
+              <w:t>Pass</w:t>
+            </w:r>
           </w:p>
         </w:tc>
       </w:tr>
@@ -23000,27 +22513,14 @@
       <w:r>
         <w:t xml:space="preserve">Table </w:t>
       </w:r>
-      <w:r>
-        <w:fldChar w:fldCharType="begin"/>
-      </w:r>
-      <w:r>
-        <w:instrText xml:space="preserve"> SEQ Table \* ARABIC </w:instrText>
-      </w:r>
-      <w:r>
-        <w:fldChar w:fldCharType="separate"/>
-      </w:r>
-      <w:r>
-        <w:rPr>
-          <w:noProof/>
-        </w:rPr>
-        <w:t>12</w:t>
-      </w:r>
-      <w:r>
-        <w:rPr>
-          <w:noProof/>
-        </w:rPr>
-        <w:fldChar w:fldCharType="end"/>
-      </w:r>
+      <w:fldSimple w:instr=" SEQ Table \* ARABIC ">
+        <w:r>
+          <w:rPr>
+            <w:noProof/>
+          </w:rPr>
+          <w:t>12</w:t>
+        </w:r>
+      </w:fldSimple>
       <w:r>
         <w:t>: EquipmentIdentityMap Test Cases</w:t>
       </w:r>
@@ -23330,27 +22830,14 @@
       <w:r>
         <w:t xml:space="preserve">Table </w:t>
       </w:r>
-      <w:r>
-        <w:fldChar w:fldCharType="begin"/>
-      </w:r>
-      <w:r>
-        <w:instrText xml:space="preserve"> SEQ Table \* ARABIC </w:instrText>
-      </w:r>
-      <w:r>
-        <w:fldChar w:fldCharType="separate"/>
-      </w:r>
-      <w:r>
-        <w:rPr>
-          <w:noProof/>
-        </w:rPr>
-        <w:t>13</w:t>
-      </w:r>
-      <w:r>
-        <w:rPr>
-          <w:noProof/>
-        </w:rPr>
-        <w:fldChar w:fldCharType="end"/>
-      </w:r>
+      <w:fldSimple w:instr=" SEQ Table \* ARABIC ">
+        <w:r>
+          <w:rPr>
+            <w:noProof/>
+          </w:rPr>
+          <w:t>13</w:t>
+        </w:r>
+      </w:fldSimple>
       <w:r>
         <w:t>: Project Force Awakens Schedule</w:t>
       </w:r>
@@ -24337,11 +23824,7 @@
               <w:jc w:val="center"/>
             </w:pPr>
             <w:r>
-              <w:t xml:space="preserve">Missing Object-Relational </w:t>
-            </w:r>
-            <w:r>
-              <w:lastRenderedPageBreak/>
-              <w:t xml:space="preserve">Mapping </w:t>
+              <w:t xml:space="preserve">Missing Object-Relational Mapping </w:t>
             </w:r>
           </w:p>
         </w:tc>
@@ -24967,27 +24450,14 @@
       <w:r>
         <w:t xml:space="preserve">Table </w:t>
       </w:r>
-      <w:r>
-        <w:fldChar w:fldCharType="begin"/>
-      </w:r>
-      <w:r>
-        <w:instrText xml:space="preserve"> SEQ Table \* ARABIC </w:instrText>
-      </w:r>
-      <w:r>
-        <w:fldChar w:fldCharType="separate"/>
-      </w:r>
-      <w:r>
-        <w:rPr>
-          <w:noProof/>
-        </w:rPr>
-        <w:t>14</w:t>
-      </w:r>
-      <w:r>
-        <w:rPr>
-          <w:noProof/>
-        </w:rPr>
-        <w:fldChar w:fldCharType="end"/>
-      </w:r>
+      <w:fldSimple w:instr=" SEQ Table \* ARABIC ">
+        <w:r>
+          <w:rPr>
+            <w:noProof/>
+          </w:rPr>
+          <w:t>14</w:t>
+        </w:r>
+      </w:fldSimple>
       <w:r>
         <w:t>: Force Awakens Changelog Table</w:t>
       </w:r>
@@ -25125,7 +24595,6 @@
         <w:spacing w:line="360" w:lineRule="auto"/>
       </w:pPr>
       <w:r>
-        <w:lastRenderedPageBreak/>
         <w:t xml:space="preserve">Parts of the room reservation code executed queries that update and retrieve a non-existent database field called “busy” in the “room” table. This field is supposed to ensure that when a user is attempting to reserve a given room, other users are locked out of reserving this same room in order to avoid reservation conflicts. Its omission caused the reservation logic to fail. Adding the busy field to the room table with a default value of 0 (false) eliminated the issue. These maintenance fixes refer to issues </w:t>
       </w:r>
       <w:hyperlink r:id="rId39">
@@ -25298,7 +24767,6 @@
         <w:rPr>
           <w:b/>
         </w:rPr>
-        <w:lastRenderedPageBreak/>
         <w:t>Issue #9 - [Fix]</w:t>
       </w:r>
       <w:r>
@@ -25942,27 +25410,14 @@
       <w:r>
         <w:t xml:space="preserve">Table </w:t>
       </w:r>
-      <w:r>
-        <w:fldChar w:fldCharType="begin"/>
-      </w:r>
-      <w:r>
-        <w:instrText xml:space="preserve"> SEQ Table \* ARABIC </w:instrText>
-      </w:r>
-      <w:r>
-        <w:fldChar w:fldCharType="separate"/>
-      </w:r>
-      <w:r>
-        <w:rPr>
-          <w:noProof/>
-        </w:rPr>
-        <w:t>15</w:t>
-      </w:r>
-      <w:r>
-        <w:rPr>
-          <w:noProof/>
-        </w:rPr>
-        <w:fldChar w:fldCharType="end"/>
-      </w:r>
+      <w:fldSimple w:instr=" SEQ Table \* ARABIC ">
+        <w:r>
+          <w:rPr>
+            <w:noProof/>
+          </w:rPr>
+          <w:t>15</w:t>
+        </w:r>
+      </w:fldSimple>
       <w:r>
         <w:t>: Update Password Use Case</w:t>
       </w:r>
@@ -26041,7 +25496,6 @@
           <w:noProof/>
           <w:lang w:eastAsia="zh-CN"/>
         </w:rPr>
-        <w:lastRenderedPageBreak/>
         <w:drawing>
           <wp:inline distT="114300" distB="114300" distL="114300" distR="114300" wp14:anchorId="3F6006F8" wp14:editId="61F823FF">
             <wp:extent cx="5731200" cy="6273800"/>
@@ -26088,27 +25542,14 @@
       <w:r>
         <w:t xml:space="preserve">Figure </w:t>
       </w:r>
-      <w:r>
-        <w:fldChar w:fldCharType="begin"/>
-      </w:r>
-      <w:r>
-        <w:instrText xml:space="preserve"> SEQ Figure \* ARABIC </w:instrText>
-      </w:r>
-      <w:r>
-        <w:fldChar w:fldCharType="separate"/>
-      </w:r>
-      <w:r>
-        <w:rPr>
-          <w:noProof/>
-        </w:rPr>
-        <w:t>28</w:t>
-      </w:r>
-      <w:r>
-        <w:rPr>
-          <w:noProof/>
-        </w:rPr>
-        <w:fldChar w:fldCharType="end"/>
-      </w:r>
+      <w:fldSimple w:instr=" SEQ Figure \* ARABIC ">
+        <w:r>
+          <w:rPr>
+            <w:noProof/>
+          </w:rPr>
+          <w:t>28</w:t>
+        </w:r>
+      </w:fldSimple>
       <w:r>
         <w:t>: ORM Diagram</w:t>
       </w:r>
@@ -26164,11 +25605,7 @@
         <w:jc w:val="both"/>
       </w:pPr>
       <w:r>
-        <w:t xml:space="preserve">In general, the system sequence diagrams had various problems such as the system returning operations to itself, naming convention of the system operations were inconsistent </w:t>
-      </w:r>
-      <w:r>
-        <w:lastRenderedPageBreak/>
-        <w:t>with the code as well as the operation contracts and two SSD’s ( Authentication and Change Profile Details) were not following a critical scenario therefore it was needed to be removed.</w:t>
+        <w:t>In general, the system sequence diagrams had various problems such as the system returning operations to itself, naming convention of the system operations were inconsistent with the code as well as the operation contracts and two SSD’s ( Authentication and Change Profile Details) were not following a critical scenario therefore it was needed to be removed.</w:t>
       </w:r>
     </w:p>
     <w:p>
@@ -26255,27 +25692,14 @@
       <w:r>
         <w:t xml:space="preserve">Figure </w:t>
       </w:r>
-      <w:r>
-        <w:fldChar w:fldCharType="begin"/>
-      </w:r>
-      <w:r>
-        <w:instrText xml:space="preserve"> SEQ Figure \* ARABIC </w:instrText>
-      </w:r>
-      <w:r>
-        <w:fldChar w:fldCharType="separate"/>
-      </w:r>
-      <w:r>
-        <w:rPr>
-          <w:noProof/>
-        </w:rPr>
-        <w:t>29</w:t>
-      </w:r>
-      <w:r>
-        <w:rPr>
-          <w:noProof/>
-        </w:rPr>
-        <w:fldChar w:fldCharType="end"/>
-      </w:r>
+      <w:fldSimple w:instr=" SEQ Figure \* ARABIC ">
+        <w:r>
+          <w:rPr>
+            <w:noProof/>
+          </w:rPr>
+          <w:t>29</w:t>
+        </w:r>
+      </w:fldSimple>
       <w:r>
         <w:t>: Create Reservation SSD (</w:t>
       </w:r>
@@ -26317,7 +25741,6 @@
           <w:noProof/>
           <w:lang w:eastAsia="zh-CN"/>
         </w:rPr>
-        <w:lastRenderedPageBreak/>
         <w:drawing>
           <wp:inline distT="114300" distB="114300" distL="114300" distR="114300" wp14:anchorId="1D93A78E" wp14:editId="448FC130">
             <wp:extent cx="3630450" cy="2787853"/>
@@ -26369,27 +25792,14 @@
       <w:r>
         <w:t xml:space="preserve">Figure </w:t>
       </w:r>
-      <w:r>
-        <w:fldChar w:fldCharType="begin"/>
-      </w:r>
-      <w:r>
-        <w:instrText xml:space="preserve"> SEQ Figure \* ARABIC </w:instrText>
-      </w:r>
-      <w:r>
-        <w:fldChar w:fldCharType="separate"/>
-      </w:r>
-      <w:r>
-        <w:rPr>
-          <w:noProof/>
-        </w:rPr>
-        <w:t>30</w:t>
-      </w:r>
-      <w:r>
-        <w:rPr>
-          <w:noProof/>
-        </w:rPr>
-        <w:fldChar w:fldCharType="end"/>
-      </w:r>
+      <w:fldSimple w:instr=" SEQ Figure \* ARABIC ">
+        <w:r>
+          <w:rPr>
+            <w:noProof/>
+          </w:rPr>
+          <w:t>30</w:t>
+        </w:r>
+      </w:fldSimple>
       <w:r>
         <w:t>: Create Reservation SSD (NEW)</w:t>
       </w:r>
@@ -26490,27 +25900,14 @@
       <w:r>
         <w:t xml:space="preserve">Figure </w:t>
       </w:r>
-      <w:r>
-        <w:fldChar w:fldCharType="begin"/>
-      </w:r>
-      <w:r>
-        <w:instrText xml:space="preserve"> SEQ Figure \* ARABIC </w:instrText>
-      </w:r>
-      <w:r>
-        <w:fldChar w:fldCharType="separate"/>
-      </w:r>
-      <w:r>
-        <w:rPr>
-          <w:noProof/>
-        </w:rPr>
-        <w:t>31</w:t>
-      </w:r>
-      <w:r>
-        <w:rPr>
-          <w:noProof/>
-        </w:rPr>
-        <w:fldChar w:fldCharType="end"/>
-      </w:r>
+      <w:fldSimple w:instr=" SEQ Figure \* ARABIC ">
+        <w:r>
+          <w:rPr>
+            <w:noProof/>
+          </w:rPr>
+          <w:t>31</w:t>
+        </w:r>
+      </w:fldSimple>
       <w:r>
         <w:t>: Cancel Reservation SSD (PREVIOUS</w:t>
       </w:r>
@@ -26539,7 +25936,6 @@
           <w:noProof/>
           <w:lang w:eastAsia="zh-CN"/>
         </w:rPr>
-        <w:lastRenderedPageBreak/>
         <w:drawing>
           <wp:inline distT="114300" distB="114300" distL="114300" distR="114300" wp14:anchorId="2FD16351" wp14:editId="0EDBDD57">
             <wp:extent cx="2792250" cy="2132856"/>
@@ -26586,27 +25982,14 @@
       <w:r>
         <w:t xml:space="preserve">Figure </w:t>
       </w:r>
-      <w:r>
-        <w:fldChar w:fldCharType="begin"/>
-      </w:r>
-      <w:r>
-        <w:instrText xml:space="preserve"> SEQ Figure \* ARABIC </w:instrText>
-      </w:r>
-      <w:r>
-        <w:fldChar w:fldCharType="separate"/>
-      </w:r>
-      <w:r>
-        <w:rPr>
-          <w:noProof/>
-        </w:rPr>
-        <w:t>32</w:t>
-      </w:r>
-      <w:r>
-        <w:rPr>
-          <w:noProof/>
-        </w:rPr>
-        <w:fldChar w:fldCharType="end"/>
-      </w:r>
+      <w:fldSimple w:instr=" SEQ Figure \* ARABIC ">
+        <w:r>
+          <w:rPr>
+            <w:noProof/>
+          </w:rPr>
+          <w:t>32</w:t>
+        </w:r>
+      </w:fldSimple>
       <w:r>
         <w:t>: Cancel Reservation SSD (NEW)</w:t>
       </w:r>
@@ -26696,27 +26079,14 @@
       <w:r>
         <w:t xml:space="preserve">Figure </w:t>
       </w:r>
-      <w:r>
-        <w:fldChar w:fldCharType="begin"/>
-      </w:r>
-      <w:r>
-        <w:instrText xml:space="preserve"> SEQ Figure \* ARABIC </w:instrText>
-      </w:r>
-      <w:r>
-        <w:fldChar w:fldCharType="separate"/>
-      </w:r>
-      <w:r>
-        <w:rPr>
-          <w:noProof/>
-        </w:rPr>
-        <w:t>33</w:t>
-      </w:r>
-      <w:r>
-        <w:rPr>
-          <w:noProof/>
-        </w:rPr>
-        <w:fldChar w:fldCharType="end"/>
-      </w:r>
+      <w:fldSimple w:instr=" SEQ Figure \* ARABIC ">
+        <w:r>
+          <w:rPr>
+            <w:noProof/>
+          </w:rPr>
+          <w:t>33</w:t>
+        </w:r>
+      </w:fldSimple>
       <w:r>
         <w:t>: Modify Reservation SSD (PREVIOUS)</w:t>
       </w:r>
@@ -26770,7 +26140,6 @@
           <w:noProof/>
           <w:lang w:eastAsia="zh-CN"/>
         </w:rPr>
-        <w:lastRenderedPageBreak/>
         <w:drawing>
           <wp:inline distT="114300" distB="114300" distL="114300" distR="114300" wp14:anchorId="0A2242E3" wp14:editId="5F6CA74D">
             <wp:extent cx="3828792" cy="2928938"/>
@@ -26817,27 +26186,14 @@
       <w:r>
         <w:t xml:space="preserve">Figure </w:t>
       </w:r>
-      <w:r>
-        <w:fldChar w:fldCharType="begin"/>
-      </w:r>
-      <w:r>
-        <w:instrText xml:space="preserve"> SEQ Figure \* ARABIC </w:instrText>
-      </w:r>
-      <w:r>
-        <w:fldChar w:fldCharType="separate"/>
-      </w:r>
-      <w:r>
-        <w:rPr>
-          <w:noProof/>
-        </w:rPr>
-        <w:t>34</w:t>
-      </w:r>
-      <w:r>
-        <w:rPr>
-          <w:noProof/>
-        </w:rPr>
-        <w:fldChar w:fldCharType="end"/>
-      </w:r>
+      <w:fldSimple w:instr=" SEQ Figure \* ARABIC ">
+        <w:r>
+          <w:rPr>
+            <w:noProof/>
+          </w:rPr>
+          <w:t>34</w:t>
+        </w:r>
+      </w:fldSimple>
       <w:r>
         <w:t>: Modify Reservation SSD (NEW)</w:t>
       </w:r>
@@ -27119,7 +26475,6 @@
               <w:contextualSpacing/>
             </w:pPr>
             <w:r>
-              <w:lastRenderedPageBreak/>
               <w:t xml:space="preserve">ResevationMapper never sends a confirmation back. </w:t>
             </w:r>
           </w:p>
@@ -27165,7 +26520,6 @@
                 <w:sz w:val="24"/>
                 <w:szCs w:val="24"/>
               </w:rPr>
-              <w:lastRenderedPageBreak/>
               <w:t>Figure 9: Deleting a Reservation</w:t>
             </w:r>
           </w:p>
@@ -27359,27 +26713,14 @@
       <w:r>
         <w:t xml:space="preserve">Table </w:t>
       </w:r>
-      <w:r>
-        <w:fldChar w:fldCharType="begin"/>
-      </w:r>
-      <w:r>
-        <w:instrText xml:space="preserve"> SEQ Table \* ARABIC </w:instrText>
-      </w:r>
-      <w:r>
-        <w:fldChar w:fldCharType="separate"/>
-      </w:r>
-      <w:r>
-        <w:rPr>
-          <w:noProof/>
-        </w:rPr>
-        <w:t>16</w:t>
-      </w:r>
-      <w:r>
-        <w:rPr>
-          <w:noProof/>
-        </w:rPr>
-        <w:fldChar w:fldCharType="end"/>
-      </w:r>
+      <w:fldSimple w:instr=" SEQ Table \* ARABIC ">
+        <w:r>
+          <w:rPr>
+            <w:noProof/>
+          </w:rPr>
+          <w:t>16</w:t>
+        </w:r>
+      </w:fldSimple>
       <w:r>
         <w:t>: Interaction Diagrams Updates</w:t>
       </w:r>
@@ -27452,7 +26793,6 @@
           <w:noProof/>
           <w:lang w:eastAsia="zh-CN"/>
         </w:rPr>
-        <w:lastRenderedPageBreak/>
         <w:drawing>
           <wp:inline distT="114300" distB="114300" distL="114300" distR="114300" wp14:anchorId="665B0E96" wp14:editId="4E4B739F">
             <wp:extent cx="5731200" cy="3060700"/>
@@ -27499,27 +26839,14 @@
       <w:r>
         <w:t xml:space="preserve">Figure </w:t>
       </w:r>
-      <w:r>
-        <w:fldChar w:fldCharType="begin"/>
-      </w:r>
-      <w:r>
-        <w:instrText xml:space="preserve"> SEQ Figure \* ARABIC </w:instrText>
-      </w:r>
-      <w:r>
-        <w:fldChar w:fldCharType="separate"/>
-      </w:r>
-      <w:r>
-        <w:rPr>
-          <w:noProof/>
-        </w:rPr>
-        <w:t>35</w:t>
-      </w:r>
-      <w:r>
-        <w:rPr>
-          <w:noProof/>
-        </w:rPr>
-        <w:fldChar w:fldCharType="end"/>
-      </w:r>
+      <w:fldSimple w:instr=" SEQ Figure \* ARABIC ">
+        <w:r>
+          <w:rPr>
+            <w:noProof/>
+          </w:rPr>
+          <w:t>35</w:t>
+        </w:r>
+      </w:fldSimple>
       <w:r>
         <w:t>: Domain Model Update</w:t>
       </w:r>
@@ -27761,27 +27088,14 @@
       <w:r>
         <w:t xml:space="preserve">Table </w:t>
       </w:r>
-      <w:r>
-        <w:fldChar w:fldCharType="begin"/>
-      </w:r>
-      <w:r>
-        <w:instrText xml:space="preserve"> SEQ Table \* ARABIC </w:instrText>
-      </w:r>
-      <w:r>
-        <w:fldChar w:fldCharType="separate"/>
-      </w:r>
-      <w:r>
-        <w:rPr>
-          <w:noProof/>
-        </w:rPr>
-        <w:t>17</w:t>
-      </w:r>
-      <w:r>
-        <w:rPr>
-          <w:noProof/>
-        </w:rPr>
-        <w:fldChar w:fldCharType="end"/>
-      </w:r>
+      <w:fldSimple w:instr=" SEQ Table \* ARABIC ">
+        <w:r>
+          <w:rPr>
+            <w:noProof/>
+          </w:rPr>
+          <w:t>17</w:t>
+        </w:r>
+      </w:fldSimple>
       <w:r>
         <w:t>: Modified Use Cases</w:t>
       </w:r>
@@ -27793,11 +27107,7 @@
         <w:jc w:val="both"/>
       </w:pPr>
       <w:r>
-        <w:t xml:space="preserve">The second issue with the Use Case Model is that there are missing labels on relational links between use cases. Labels should have been added to the links connected to authentication </w:t>
-      </w:r>
-      <w:r>
-        <w:lastRenderedPageBreak/>
-        <w:t>as well as conditional gates should have been added on some links. The following is the original use case model.</w:t>
+        <w:t>The second issue with the Use Case Model is that there are missing labels on relational links between use cases. Labels should have been added to the links connected to authentication as well as conditional gates should have been added on some links. The following is the original use case model.</w:t>
       </w:r>
     </w:p>
     <w:p>
@@ -27863,27 +27173,14 @@
       <w:r>
         <w:t xml:space="preserve">Figure </w:t>
       </w:r>
-      <w:r>
-        <w:fldChar w:fldCharType="begin"/>
-      </w:r>
-      <w:r>
-        <w:instrText xml:space="preserve"> SEQ Figure \* ARABIC </w:instrText>
-      </w:r>
-      <w:r>
-        <w:fldChar w:fldCharType="separate"/>
-      </w:r>
-      <w:r>
-        <w:rPr>
-          <w:noProof/>
-        </w:rPr>
-        <w:t>36</w:t>
-      </w:r>
-      <w:r>
-        <w:rPr>
-          <w:noProof/>
-        </w:rPr>
-        <w:fldChar w:fldCharType="end"/>
-      </w:r>
+      <w:fldSimple w:instr=" SEQ Figure \* ARABIC ">
+        <w:r>
+          <w:rPr>
+            <w:noProof/>
+          </w:rPr>
+          <w:t>36</w:t>
+        </w:r>
+      </w:fldSimple>
       <w:r>
         <w:rPr>
           <w:noProof/>
@@ -29662,6 +28959,7 @@
     <w:lsdException w:name="HTML Sample" w:semiHidden="1" w:unhideWhenUsed="1"/>
     <w:lsdException w:name="HTML Typewriter" w:semiHidden="1" w:unhideWhenUsed="1"/>
     <w:lsdException w:name="HTML Variable" w:semiHidden="1" w:unhideWhenUsed="1"/>
+    <w:lsdException w:name="Normal Table" w:semiHidden="1" w:unhideWhenUsed="1"/>
     <w:lsdException w:name="annotation subject" w:semiHidden="1" w:unhideWhenUsed="1"/>
     <w:lsdException w:name="No List" w:semiHidden="1" w:unhideWhenUsed="1"/>
     <w:lsdException w:name="Outline List 1" w:semiHidden="1" w:unhideWhenUsed="1"/>
@@ -29706,6 +29004,7 @@
     <w:lsdException w:name="Table Professional" w:semiHidden="1" w:unhideWhenUsed="1"/>
     <w:lsdException w:name="Table Subtle 1" w:semiHidden="1" w:unhideWhenUsed="1"/>
     <w:lsdException w:name="Table Subtle 2" w:semiHidden="1" w:unhideWhenUsed="1"/>
+    <w:lsdException w:name="Table Web 1" w:semiHidden="1" w:unhideWhenUsed="1"/>
     <w:lsdException w:name="Table Web 2" w:semiHidden="1" w:unhideWhenUsed="1"/>
     <w:lsdException w:name="Table Web 3" w:semiHidden="1" w:unhideWhenUsed="1"/>
     <w:lsdException w:name="Balloon Text" w:semiHidden="1" w:unhideWhenUsed="1"/>
@@ -30642,7 +29941,7 @@
 </file>
 
 <file path=customXml/itemProps1.xml><?xml version="1.0" encoding="utf-8"?>
-<ds:datastoreItem xmlns:ds="http://schemas.openxmlformats.org/officeDocument/2006/customXml" ds:itemID="{0B1AE696-A6C5-4736-8A33-D2E6D9E08DAF}">
+<ds:datastoreItem xmlns:ds="http://schemas.openxmlformats.org/officeDocument/2006/customXml" ds:itemID="{CCC9F383-7D6E-48FF-AEB0-9EFFAD2EEC19}">
   <ds:schemaRefs>
     <ds:schemaRef ds:uri="http://schemas.openxmlformats.org/officeDocument/2006/bibliography"/>
   </ds:schemaRefs>

</xml_diff>